<commit_message>
fix in 2.6 note
</commit_message>
<xml_diff>
--- a/assets/public/LO1_Analyze_a_Transaction/documents/06_Transaction_Purchase_Furniture_on_Account.docx
+++ b/assets/public/LO1_Analyze_a_Transaction/documents/06_Transaction_Purchase_Furniture_on_Account.docx
@@ -1421,6 +1421,8 @@
               <w:pStyle w:val="Normal1"/>
               <w:jc w:val="right"/>
             </w:pPr>
+            <w:bookmarkStart w:id="0" w:name="_GoBack"/>
+            <w:bookmarkEnd w:id="0"/>
             <w:r>
               <w:t>+</w:t>
             </w:r>
@@ -1654,7 +1656,7 @@
           <w:szCs w:val="22"/>
           <w:lang w:val="en-GB"/>
         </w:rPr>
-        <w:t xml:space="preserve"> Try changing Cash</w:t>
+        <w:t xml:space="preserve"> Try changing Furniture and Accounts Payable values in the green boxes of the Accounting Equation above. The impacting changes will reflect in the Balance Sheet </w:t>
       </w:r>
       <w:r>
         <w:rPr>
@@ -1665,54 +1667,8 @@
           <w:szCs w:val="22"/>
           <w:lang w:val="en-GB"/>
         </w:rPr>
-        <w:t>, Furniture</w:t>
-      </w:r>
-      <w:r>
-        <w:rPr>
-          <w:rFonts w:asciiTheme="minorHAnsi" w:eastAsiaTheme="minorEastAsia" w:hAnsiTheme="minorHAnsi" w:cstheme="minorBidi"/>
-          <w:i/>
-          <w:color w:val="auto"/>
-          <w:sz w:val="22"/>
-          <w:szCs w:val="22"/>
-          <w:lang w:val="en-GB"/>
-        </w:rPr>
-        <w:t xml:space="preserve"> and </w:t>
-      </w:r>
-      <w:r>
-        <w:rPr>
-          <w:rFonts w:asciiTheme="minorHAnsi" w:eastAsiaTheme="minorEastAsia" w:hAnsiTheme="minorHAnsi" w:cstheme="minorBidi"/>
-          <w:i/>
-          <w:color w:val="auto"/>
-          <w:sz w:val="22"/>
-          <w:szCs w:val="22"/>
-          <w:lang w:val="en-GB"/>
-        </w:rPr>
-        <w:t>Accounts Payable</w:t>
-      </w:r>
-      <w:r>
-        <w:rPr>
-          <w:rFonts w:asciiTheme="minorHAnsi" w:eastAsiaTheme="minorEastAsia" w:hAnsiTheme="minorHAnsi" w:cstheme="minorBidi"/>
-          <w:i/>
-          <w:color w:val="auto"/>
-          <w:sz w:val="22"/>
-          <w:szCs w:val="22"/>
-          <w:lang w:val="en-GB"/>
-        </w:rPr>
-        <w:t xml:space="preserve"> values in the green boxes of the Accounting Equation above. The impacting changes will reflect in the Balance Sheet </w:t>
-      </w:r>
-      <w:r>
-        <w:rPr>
-          <w:rFonts w:asciiTheme="minorHAnsi" w:eastAsiaTheme="minorEastAsia" w:hAnsiTheme="minorHAnsi" w:cstheme="minorBidi"/>
-          <w:i/>
-          <w:color w:val="auto"/>
-          <w:sz w:val="22"/>
-          <w:szCs w:val="22"/>
-          <w:lang w:val="en-GB"/>
-        </w:rPr>
         <w:t>table</w:t>
       </w:r>
-      <w:bookmarkStart w:id="0" w:name="_GoBack"/>
-      <w:bookmarkEnd w:id="0"/>
       <w:r>
         <w:rPr>
           <w:rFonts w:asciiTheme="minorHAnsi" w:eastAsiaTheme="minorEastAsia" w:hAnsiTheme="minorHAnsi" w:cstheme="minorBidi"/>

</xml_diff>